<commit_message>
Update Handleiding programma Set.docx
</commit_message>
<xml_diff>
--- a/Handleiding programma Set.docx
+++ b/Handleiding programma Set.docx
@@ -172,7 +172,9 @@
               <w:tab w:val="right" w:leader="dot" w:pos="9062"/>
             </w:tabs>
             <w:rPr>
+              <w:rFonts w:eastAsiaTheme="minorEastAsia"/>
               <w:noProof/>
+              <w:lang w:eastAsia="nl-NL"/>
             </w:rPr>
           </w:pPr>
           <w:r>
@@ -184,75 +186,7 @@
           <w:r>
             <w:fldChar w:fldCharType="separate"/>
           </w:r>
-          <w:hyperlink w:anchor="_Toc75959607" w:history="1">
-            <w:r>
-              <w:rPr>
-                <w:rStyle w:val="Hyperlink"/>
-                <w:noProof/>
-              </w:rPr>
-              <w:t>Inhoudsopgave</w:t>
-            </w:r>
-            <w:r>
-              <w:rPr>
-                <w:noProof/>
-                <w:webHidden/>
-              </w:rPr>
-              <w:tab/>
-            </w:r>
-            <w:r>
-              <w:rPr>
-                <w:noProof/>
-                <w:webHidden/>
-              </w:rPr>
-              <w:fldChar w:fldCharType="begin"/>
-            </w:r>
-            <w:r>
-              <w:rPr>
-                <w:noProof/>
-                <w:webHidden/>
-              </w:rPr>
-              <w:instrText xml:space="preserve"> PAGEREF _Toc75959607 \h </w:instrText>
-            </w:r>
-            <w:r>
-              <w:rPr>
-                <w:noProof/>
-                <w:webHidden/>
-              </w:rPr>
-            </w:r>
-            <w:r>
-              <w:rPr>
-                <w:noProof/>
-                <w:webHidden/>
-              </w:rPr>
-              <w:fldChar w:fldCharType="separate"/>
-            </w:r>
-            <w:r>
-              <w:rPr>
-                <w:noProof/>
-                <w:webHidden/>
-              </w:rPr>
-              <w:t>2</w:t>
-            </w:r>
-            <w:r>
-              <w:rPr>
-                <w:noProof/>
-                <w:webHidden/>
-              </w:rPr>
-              <w:fldChar w:fldCharType="end"/>
-            </w:r>
-          </w:hyperlink>
-        </w:p>
-        <w:p>
-          <w:pPr>
-            <w:pStyle w:val="Inhopg1"/>
-            <w:tabs>
-              <w:tab w:val="right" w:leader="dot" w:pos="9062"/>
-            </w:tabs>
-            <w:rPr>
-              <w:noProof/>
-            </w:rPr>
-          </w:pPr>
-          <w:hyperlink w:anchor="_Toc75959608" w:history="1">
+          <w:hyperlink w:anchor="_Toc75960121" w:history="1">
             <w:r>
               <w:rPr>
                 <w:rStyle w:val="Hyperlink"/>
@@ -279,7 +213,7 @@
                 <w:noProof/>
                 <w:webHidden/>
               </w:rPr>
-              <w:instrText xml:space="preserve"> PAGEREF _Toc75959608 \h </w:instrText>
+              <w:instrText xml:space="preserve"> PAGEREF _Toc75960121 \h </w:instrText>
             </w:r>
             <w:r>
               <w:rPr>
@@ -317,10 +251,12 @@
               <w:tab w:val="right" w:leader="dot" w:pos="9062"/>
             </w:tabs>
             <w:rPr>
+              <w:rFonts w:eastAsiaTheme="minorEastAsia"/>
               <w:noProof/>
+              <w:lang w:eastAsia="nl-NL"/>
             </w:rPr>
           </w:pPr>
-          <w:hyperlink w:anchor="_Toc75959609" w:history="1">
+          <w:hyperlink w:anchor="_Toc75960122" w:history="1">
             <w:r>
               <w:rPr>
                 <w:rStyle w:val="Hyperlink"/>
@@ -347,7 +283,7 @@
                 <w:noProof/>
                 <w:webHidden/>
               </w:rPr>
-              <w:instrText xml:space="preserve"> PAGEREF _Toc75959609 \h </w:instrText>
+              <w:instrText xml:space="preserve"> PAGEREF _Toc75960122 \h </w:instrText>
             </w:r>
             <w:r>
               <w:rPr>
@@ -379,6 +315,76 @@
           </w:hyperlink>
         </w:p>
         <w:p>
+          <w:pPr>
+            <w:pStyle w:val="Inhopg1"/>
+            <w:tabs>
+              <w:tab w:val="right" w:leader="dot" w:pos="9062"/>
+            </w:tabs>
+            <w:rPr>
+              <w:rFonts w:eastAsiaTheme="minorEastAsia"/>
+              <w:noProof/>
+              <w:lang w:eastAsia="nl-NL"/>
+            </w:rPr>
+          </w:pPr>
+          <w:hyperlink w:anchor="_Toc75960123" w:history="1">
+            <w:r>
+              <w:rPr>
+                <w:rStyle w:val="Hyperlink"/>
+                <w:noProof/>
+              </w:rPr>
+              <w:t>Spelregels</w:t>
+            </w:r>
+            <w:r>
+              <w:rPr>
+                <w:noProof/>
+                <w:webHidden/>
+              </w:rPr>
+              <w:tab/>
+            </w:r>
+            <w:r>
+              <w:rPr>
+                <w:noProof/>
+                <w:webHidden/>
+              </w:rPr>
+              <w:fldChar w:fldCharType="begin"/>
+            </w:r>
+            <w:r>
+              <w:rPr>
+                <w:noProof/>
+                <w:webHidden/>
+              </w:rPr>
+              <w:instrText xml:space="preserve"> PAGEREF _Toc75960123 \h </w:instrText>
+            </w:r>
+            <w:r>
+              <w:rPr>
+                <w:noProof/>
+                <w:webHidden/>
+              </w:rPr>
+            </w:r>
+            <w:r>
+              <w:rPr>
+                <w:noProof/>
+                <w:webHidden/>
+              </w:rPr>
+              <w:fldChar w:fldCharType="separate"/>
+            </w:r>
+            <w:r>
+              <w:rPr>
+                <w:noProof/>
+                <w:webHidden/>
+              </w:rPr>
+              <w:t>6</w:t>
+            </w:r>
+            <w:r>
+              <w:rPr>
+                <w:noProof/>
+                <w:webHidden/>
+              </w:rPr>
+              <w:fldChar w:fldCharType="end"/>
+            </w:r>
+          </w:hyperlink>
+        </w:p>
+        <w:p>
           <w:r>
             <w:rPr>
               <w:b/>
@@ -414,17 +420,13 @@
     <w:p/>
     <w:p/>
     <w:p/>
-    <w:p/>
-    <w:p/>
-    <w:p/>
-    <w:p/>
-    <w:p/>
     <w:p>
       <w:pPr>
         <w:pStyle w:val="Kop1"/>
       </w:pPr>
-      <w:bookmarkStart w:id="0" w:name="_Toc75959608"/>
-      <w:r>
+      <w:bookmarkStart w:id="0" w:name="_Toc75960121"/>
+      <w:r>
+        <w:lastRenderedPageBreak/>
         <w:t>Installatie</w:t>
       </w:r>
       <w:bookmarkEnd w:id="0"/>
@@ -462,15 +464,7 @@
         </w:numPr>
       </w:pPr>
       <w:r>
-        <w:t xml:space="preserve">Klik </w:t>
-      </w:r>
-      <w:proofErr w:type="spellStart"/>
-      <w:r>
-        <w:t>rechtsbovenin</w:t>
-      </w:r>
-      <w:proofErr w:type="spellEnd"/>
-      <w:r>
-        <w:t xml:space="preserve"> het scherm op: </w:t>
+        <w:t xml:space="preserve">Klik rechtsbovenin het scherm op: </w:t>
       </w:r>
       <w:r>
         <w:t>“Hulpprogramma’s voor gecomprimeerde mappen”</w:t>
@@ -614,16 +608,33 @@
         <w:t xml:space="preserve">naar de map waarin u normaal uw Python-bestanden opslaat. </w:t>
       </w:r>
     </w:p>
-    <w:p/>
-    <w:p/>
+    <w:p>
+      <w:pPr>
+        <w:ind w:left="360"/>
+      </w:pPr>
+      <w:r>
+        <w:t xml:space="preserve">Waarschuwing: Het is van vitaal belang voor het programma dat u </w:t>
+      </w:r>
+      <w:r>
+        <w:rPr>
+          <w:b/>
+          <w:bCs/>
+        </w:rPr>
+        <w:t>geen enkele</w:t>
+      </w:r>
+      <w:r>
+        <w:t xml:space="preserve"> naam van de bestanden in de map verandert. Als u dit toch doet, kunnen wij geen goede werking van het programma garanderen.</w:t>
+      </w:r>
+    </w:p>
     <w:p/>
     <w:p/>
     <w:p>
       <w:pPr>
         <w:pStyle w:val="Kop1"/>
       </w:pPr>
-      <w:bookmarkStart w:id="1" w:name="_Toc75959609"/>
-      <w:r>
+      <w:bookmarkStart w:id="1" w:name="_Toc75960122"/>
+      <w:r>
+        <w:lastRenderedPageBreak/>
         <w:t>Spelen</w:t>
       </w:r>
       <w:bookmarkEnd w:id="1"/>
@@ -752,13 +763,8 @@
         </w:numPr>
       </w:pPr>
       <w:r>
-        <w:t xml:space="preserve">Menu </w:t>
-      </w:r>
-      <w:proofErr w:type="spellStart"/>
-      <w:r>
-        <w:t>enzo</w:t>
-      </w:r>
-      <w:proofErr w:type="spellEnd"/>
+        <w:t>Menu enzo</w:t>
+      </w:r>
     </w:p>
     <w:p>
       <w:pPr>
@@ -984,23 +990,7 @@
         <w:t xml:space="preserve"> als u uw taalinstellingen op Nederlands heeft staan, en </w:t>
       </w:r>
       <w:r>
-        <w:t>"</w:t>
-      </w:r>
-      <w:proofErr w:type="spellStart"/>
-      <w:r>
-        <w:t>That</w:t>
-      </w:r>
-      <w:proofErr w:type="spellEnd"/>
-      <w:r>
-        <w:t xml:space="preserve"> is </w:t>
-      </w:r>
-      <w:proofErr w:type="spellStart"/>
-      <w:r>
-        <w:t>not</w:t>
-      </w:r>
-      <w:proofErr w:type="spellEnd"/>
-      <w:r>
-        <w:t xml:space="preserve"> a Set</w:t>
+        <w:t>"That is not a Set</w:t>
       </w:r>
       <w:r>
         <w:t>,</w:t>
@@ -1092,10 +1082,12 @@
       <w:pPr>
         <w:pStyle w:val="Kop1"/>
       </w:pPr>
+      <w:bookmarkStart w:id="2" w:name="_Toc75960123"/>
       <w:r>
         <w:lastRenderedPageBreak/>
         <w:t>Spelregels</w:t>
       </w:r>
+      <w:bookmarkEnd w:id="2"/>
     </w:p>
     <w:p>
       <w:r>

</xml_diff>